<commit_message>
Assignment 3 Question 2 finished, commented and tested
</commit_message>
<xml_diff>
--- a/COMP1131 Assignment 3/COMP1131 Assignment 3.docx
+++ b/COMP1131 Assignment 3/COMP1131 Assignment 3.docx
@@ -9,13 +9,7 @@
     </w:p>
     <w:p>
       <w:r>
-        <w:t xml:space="preserve">COMP1131 Assignment </w:t>
-      </w:r>
-      <w:r>
-        <w:t>3</w:t>
-      </w:r>
-      <w:r>
-        <w:t xml:space="preserve"> </w:t>
+        <w:t xml:space="preserve">COMP1131 Assignment 3 </w:t>
       </w:r>
       <w:r>
         <w:t>Conditionals and Loops</w:t>
@@ -269,6 +263,476 @@
                     <a:xfrm>
                       <a:off x="0" y="0"/>
                       <a:ext cx="5943600" cy="6543675"/>
+                    </a:xfrm>
+                    <a:prstGeom prst="rect">
+                      <a:avLst/>
+                    </a:prstGeom>
+                  </pic:spPr>
+                </pic:pic>
+              </a:graphicData>
+            </a:graphic>
+          </wp:inline>
+        </w:drawing>
+      </w:r>
+    </w:p>
+    <w:p>
+      <w:r>
+        <w:br w:type="page"/>
+      </w:r>
+    </w:p>
+    <w:p>
+      <w:r>
+        <w:lastRenderedPageBreak/>
+        <w:t>Question 2:</w:t>
+      </w:r>
+    </w:p>
+    <w:p>
+      <w:r>
+        <w:t>Test Data:</w:t>
+      </w:r>
+    </w:p>
+    <w:p>
+      <w:proofErr w:type="spellStart"/>
+      <w:r>
+        <w:t>Rtrn</w:t>
+      </w:r>
+      <w:proofErr w:type="spellEnd"/>
+      <w:r>
+        <w:t xml:space="preserve"> </w:t>
+      </w:r>
+      <w:proofErr w:type="spellStart"/>
+      <w:r>
+        <w:t>ths</w:t>
+      </w:r>
+      <w:proofErr w:type="spellEnd"/>
+      <w:r>
+        <w:t xml:space="preserve"> dt </w:t>
+      </w:r>
+      <w:proofErr w:type="spellStart"/>
+      <w:r>
+        <w:t>wth</w:t>
+      </w:r>
+      <w:proofErr w:type="spellEnd"/>
+      <w:r>
+        <w:t xml:space="preserve"> </w:t>
+      </w:r>
+      <w:proofErr w:type="spellStart"/>
+      <w:r>
+        <w:t>nly</w:t>
+      </w:r>
+      <w:proofErr w:type="spellEnd"/>
+      <w:r>
+        <w:t xml:space="preserve"> </w:t>
+      </w:r>
+      <w:proofErr w:type="spellStart"/>
+      <w:r>
+        <w:t>cnsnts</w:t>
+      </w:r>
+      <w:proofErr w:type="spellEnd"/>
+      <w:r>
+        <w:t xml:space="preserve"> (21)</w:t>
+      </w:r>
+    </w:p>
+    <w:p>
+      <w:r>
+        <w:rPr>
+          <w:noProof/>
+        </w:rPr>
+        <w:drawing>
+          <wp:inline distT="0" distB="0" distL="0" distR="0" wp14:anchorId="3CE85F48" wp14:editId="5AC35664">
+            <wp:extent cx="5943600" cy="2889250"/>
+            <wp:effectExtent l="0" t="0" r="0" b="6350"/>
+            <wp:docPr id="1314410757" name="Picture 1" descr="A screen shot of a computer&#10;&#10;AI-generated content may be incorrect."/>
+            <wp:cNvGraphicFramePr>
+              <a:graphicFrameLocks xmlns:a="http://schemas.openxmlformats.org/drawingml/2006/main" noChangeAspect="1"/>
+            </wp:cNvGraphicFramePr>
+            <a:graphic xmlns:a="http://schemas.openxmlformats.org/drawingml/2006/main">
+              <a:graphicData uri="http://schemas.openxmlformats.org/drawingml/2006/picture">
+                <pic:pic xmlns:pic="http://schemas.openxmlformats.org/drawingml/2006/picture">
+                  <pic:nvPicPr>
+                    <pic:cNvPr id="1314410757" name="Picture 1" descr="A screen shot of a computer&#10;&#10;AI-generated content may be incorrect."/>
+                    <pic:cNvPicPr/>
+                  </pic:nvPicPr>
+                  <pic:blipFill>
+                    <a:blip r:embed="rId10"/>
+                    <a:stretch>
+                      <a:fillRect/>
+                    </a:stretch>
+                  </pic:blipFill>
+                  <pic:spPr>
+                    <a:xfrm>
+                      <a:off x="0" y="0"/>
+                      <a:ext cx="5943600" cy="2889250"/>
+                    </a:xfrm>
+                    <a:prstGeom prst="rect">
+                      <a:avLst/>
+                    </a:prstGeom>
+                  </pic:spPr>
+                </pic:pic>
+              </a:graphicData>
+            </a:graphic>
+          </wp:inline>
+        </w:drawing>
+      </w:r>
+    </w:p>
+    <w:p>
+      <w:r>
+        <w:t>They enter the fence (e6)</w:t>
+      </w:r>
+    </w:p>
+    <w:p>
+      <w:r>
+        <w:rPr>
+          <w:noProof/>
+        </w:rPr>
+        <w:drawing>
+          <wp:inline distT="0" distB="0" distL="0" distR="0" wp14:anchorId="0E7E1160" wp14:editId="7894AD4F">
+            <wp:extent cx="5943600" cy="2720340"/>
+            <wp:effectExtent l="0" t="0" r="0" b="3810"/>
+            <wp:docPr id="1354785223" name="Picture 1" descr="A screen shot of a computer&#10;&#10;AI-generated content may be incorrect."/>
+            <wp:cNvGraphicFramePr>
+              <a:graphicFrameLocks xmlns:a="http://schemas.openxmlformats.org/drawingml/2006/main" noChangeAspect="1"/>
+            </wp:cNvGraphicFramePr>
+            <a:graphic xmlns:a="http://schemas.openxmlformats.org/drawingml/2006/main">
+              <a:graphicData uri="http://schemas.openxmlformats.org/drawingml/2006/picture">
+                <pic:pic xmlns:pic="http://schemas.openxmlformats.org/drawingml/2006/picture">
+                  <pic:nvPicPr>
+                    <pic:cNvPr id="1354785223" name="Picture 1" descr="A screen shot of a computer&#10;&#10;AI-generated content may be incorrect."/>
+                    <pic:cNvPicPr/>
+                  </pic:nvPicPr>
+                  <pic:blipFill>
+                    <a:blip r:embed="rId11"/>
+                    <a:stretch>
+                      <a:fillRect/>
+                    </a:stretch>
+                  </pic:blipFill>
+                  <pic:spPr>
+                    <a:xfrm>
+                      <a:off x="0" y="0"/>
+                      <a:ext cx="5943600" cy="2720340"/>
+                    </a:xfrm>
+                    <a:prstGeom prst="rect">
+                      <a:avLst/>
+                    </a:prstGeom>
+                  </pic:spPr>
+                </pic:pic>
+              </a:graphicData>
+            </a:graphic>
+          </wp:inline>
+        </w:drawing>
+      </w:r>
+    </w:p>
+    <w:p>
+      <w:r>
+        <w:t>A bat and ball (a4)</w:t>
+      </w:r>
+    </w:p>
+    <w:p>
+      <w:r>
+        <w:rPr>
+          <w:noProof/>
+        </w:rPr>
+        <w:lastRenderedPageBreak/>
+        <w:drawing>
+          <wp:inline distT="0" distB="0" distL="0" distR="0" wp14:anchorId="1DDB8E53" wp14:editId="1ACB1673">
+            <wp:extent cx="5943600" cy="3256280"/>
+            <wp:effectExtent l="0" t="0" r="0" b="1270"/>
+            <wp:docPr id="1941181532" name="Picture 1" descr="A screen shot of a computer program&#10;&#10;AI-generated content may be incorrect."/>
+            <wp:cNvGraphicFramePr>
+              <a:graphicFrameLocks xmlns:a="http://schemas.openxmlformats.org/drawingml/2006/main" noChangeAspect="1"/>
+            </wp:cNvGraphicFramePr>
+            <a:graphic xmlns:a="http://schemas.openxmlformats.org/drawingml/2006/main">
+              <a:graphicData uri="http://schemas.openxmlformats.org/drawingml/2006/picture">
+                <pic:pic xmlns:pic="http://schemas.openxmlformats.org/drawingml/2006/picture">
+                  <pic:nvPicPr>
+                    <pic:cNvPr id="1941181532" name="Picture 1" descr="A screen shot of a computer program&#10;&#10;AI-generated content may be incorrect."/>
+                    <pic:cNvPicPr/>
+                  </pic:nvPicPr>
+                  <pic:blipFill>
+                    <a:blip r:embed="rId12"/>
+                    <a:stretch>
+                      <a:fillRect/>
+                    </a:stretch>
+                  </pic:blipFill>
+                  <pic:spPr>
+                    <a:xfrm>
+                      <a:off x="0" y="0"/>
+                      <a:ext cx="5943600" cy="3256280"/>
+                    </a:xfrm>
+                    <a:prstGeom prst="rect">
+                      <a:avLst/>
+                    </a:prstGeom>
+                  </pic:spPr>
+                </pic:pic>
+              </a:graphicData>
+            </a:graphic>
+          </wp:inline>
+        </w:drawing>
+      </w:r>
+    </w:p>
+    <w:p>
+      <w:r>
+        <w:t>I insist in icy ink (i</w:t>
+      </w:r>
+      <w:r>
+        <w:t>6</w:t>
+      </w:r>
+      <w:r>
+        <w:t>)</w:t>
+      </w:r>
+    </w:p>
+    <w:p>
+      <w:r>
+        <w:rPr>
+          <w:noProof/>
+        </w:rPr>
+        <w:drawing>
+          <wp:inline distT="0" distB="0" distL="0" distR="0" wp14:anchorId="4A202409" wp14:editId="441DA5EB">
+            <wp:extent cx="5943600" cy="3775075"/>
+            <wp:effectExtent l="0" t="0" r="0" b="0"/>
+            <wp:docPr id="493774761" name="Picture 1" descr="A screen shot of a computer&#10;&#10;AI-generated content may be incorrect."/>
+            <wp:cNvGraphicFramePr>
+              <a:graphicFrameLocks xmlns:a="http://schemas.openxmlformats.org/drawingml/2006/main" noChangeAspect="1"/>
+            </wp:cNvGraphicFramePr>
+            <a:graphic xmlns:a="http://schemas.openxmlformats.org/drawingml/2006/main">
+              <a:graphicData uri="http://schemas.openxmlformats.org/drawingml/2006/picture">
+                <pic:pic xmlns:pic="http://schemas.openxmlformats.org/drawingml/2006/picture">
+                  <pic:nvPicPr>
+                    <pic:cNvPr id="493774761" name="Picture 1" descr="A screen shot of a computer&#10;&#10;AI-generated content may be incorrect."/>
+                    <pic:cNvPicPr/>
+                  </pic:nvPicPr>
+                  <pic:blipFill>
+                    <a:blip r:embed="rId13"/>
+                    <a:stretch>
+                      <a:fillRect/>
+                    </a:stretch>
+                  </pic:blipFill>
+                  <pic:spPr>
+                    <a:xfrm>
+                      <a:off x="0" y="0"/>
+                      <a:ext cx="5943600" cy="3775075"/>
+                    </a:xfrm>
+                    <a:prstGeom prst="rect">
+                      <a:avLst/>
+                    </a:prstGeom>
+                  </pic:spPr>
+                </pic:pic>
+              </a:graphicData>
+            </a:graphic>
+          </wp:inline>
+        </w:drawing>
+      </w:r>
+    </w:p>
+    <w:p>
+      <w:proofErr w:type="spellStart"/>
+      <w:r>
+        <w:t>bOok</w:t>
+      </w:r>
+      <w:proofErr w:type="spellEnd"/>
+      <w:r>
+        <w:t xml:space="preserve"> </w:t>
+      </w:r>
+      <w:proofErr w:type="gramStart"/>
+      <w:r>
+        <w:t>moo</w:t>
+      </w:r>
+      <w:proofErr w:type="gramEnd"/>
+      <w:r>
+        <w:t xml:space="preserve"> mooch (o6)</w:t>
+      </w:r>
+    </w:p>
+    <w:p>
+      <w:r>
+        <w:rPr>
+          <w:noProof/>
+        </w:rPr>
+        <w:lastRenderedPageBreak/>
+        <w:drawing>
+          <wp:inline distT="0" distB="0" distL="0" distR="0" wp14:anchorId="51E63152" wp14:editId="120CED12">
+            <wp:extent cx="5943600" cy="3193415"/>
+            <wp:effectExtent l="0" t="0" r="0" b="6985"/>
+            <wp:docPr id="456899118" name="Picture 1" descr="A screen shot of a computer&#10;&#10;AI-generated content may be incorrect."/>
+            <wp:cNvGraphicFramePr>
+              <a:graphicFrameLocks xmlns:a="http://schemas.openxmlformats.org/drawingml/2006/main" noChangeAspect="1"/>
+            </wp:cNvGraphicFramePr>
+            <a:graphic xmlns:a="http://schemas.openxmlformats.org/drawingml/2006/main">
+              <a:graphicData uri="http://schemas.openxmlformats.org/drawingml/2006/picture">
+                <pic:pic xmlns:pic="http://schemas.openxmlformats.org/drawingml/2006/picture">
+                  <pic:nvPicPr>
+                    <pic:cNvPr id="456899118" name="Picture 1" descr="A screen shot of a computer&#10;&#10;AI-generated content may be incorrect."/>
+                    <pic:cNvPicPr/>
+                  </pic:nvPicPr>
+                  <pic:blipFill>
+                    <a:blip r:embed="rId14"/>
+                    <a:stretch>
+                      <a:fillRect/>
+                    </a:stretch>
+                  </pic:blipFill>
+                  <pic:spPr>
+                    <a:xfrm>
+                      <a:off x="0" y="0"/>
+                      <a:ext cx="5943600" cy="3193415"/>
+                    </a:xfrm>
+                    <a:prstGeom prst="rect">
+                      <a:avLst/>
+                    </a:prstGeom>
+                  </pic:spPr>
+                </pic:pic>
+              </a:graphicData>
+            </a:graphic>
+          </wp:inline>
+        </w:drawing>
+      </w:r>
+    </w:p>
+    <w:p>
+      <w:proofErr w:type="spellStart"/>
+      <w:r>
+        <w:t>uU</w:t>
+      </w:r>
+      <w:proofErr w:type="spellEnd"/>
+      <w:r>
+        <w:t xml:space="preserve"> </w:t>
+      </w:r>
+      <w:proofErr w:type="spellStart"/>
+      <w:r>
+        <w:t>hvU</w:t>
+      </w:r>
+      <w:proofErr w:type="spellEnd"/>
+      <w:r>
+        <w:t xml:space="preserve"> UnvUr (u5)</w:t>
+      </w:r>
+    </w:p>
+    <w:p>
+      <w:r>
+        <w:rPr>
+          <w:noProof/>
+        </w:rPr>
+        <w:drawing>
+          <wp:inline distT="0" distB="0" distL="0" distR="0" wp14:anchorId="17BED507" wp14:editId="5BAE79A5">
+            <wp:extent cx="5943600" cy="3952240"/>
+            <wp:effectExtent l="0" t="0" r="0" b="0"/>
+            <wp:docPr id="328982217" name="Picture 1" descr="A screen shot of a computer program&#10;&#10;AI-generated content may be incorrect."/>
+            <wp:cNvGraphicFramePr>
+              <a:graphicFrameLocks xmlns:a="http://schemas.openxmlformats.org/drawingml/2006/main" noChangeAspect="1"/>
+            </wp:cNvGraphicFramePr>
+            <a:graphic xmlns:a="http://schemas.openxmlformats.org/drawingml/2006/main">
+              <a:graphicData uri="http://schemas.openxmlformats.org/drawingml/2006/picture">
+                <pic:pic xmlns:pic="http://schemas.openxmlformats.org/drawingml/2006/picture">
+                  <pic:nvPicPr>
+                    <pic:cNvPr id="328982217" name="Picture 1" descr="A screen shot of a computer program&#10;&#10;AI-generated content may be incorrect."/>
+                    <pic:cNvPicPr/>
+                  </pic:nvPicPr>
+                  <pic:blipFill>
+                    <a:blip r:embed="rId15"/>
+                    <a:stretch>
+                      <a:fillRect/>
+                    </a:stretch>
+                  </pic:blipFill>
+                  <pic:spPr>
+                    <a:xfrm>
+                      <a:off x="0" y="0"/>
+                      <a:ext cx="5943600" cy="3952240"/>
+                    </a:xfrm>
+                    <a:prstGeom prst="rect">
+                      <a:avLst/>
+                    </a:prstGeom>
+                  </pic:spPr>
+                </pic:pic>
+              </a:graphicData>
+            </a:graphic>
+          </wp:inline>
+        </w:drawing>
+      </w:r>
+    </w:p>
+    <w:p>
+      <w:r>
+        <w:t>@#%#^sfttrpl@ (c13)</w:t>
+      </w:r>
+    </w:p>
+    <w:p>
+      <w:r>
+        <w:rPr>
+          <w:noProof/>
+        </w:rPr>
+        <w:lastRenderedPageBreak/>
+        <w:drawing>
+          <wp:inline distT="0" distB="0" distL="0" distR="0" wp14:anchorId="754ABA80" wp14:editId="2142354A">
+            <wp:extent cx="5943600" cy="3289935"/>
+            <wp:effectExtent l="0" t="0" r="0" b="5715"/>
+            <wp:docPr id="1913463730" name="Picture 1" descr="A screen shot of a computer&#10;&#10;AI-generated content may be incorrect."/>
+            <wp:cNvGraphicFramePr>
+              <a:graphicFrameLocks xmlns:a="http://schemas.openxmlformats.org/drawingml/2006/main" noChangeAspect="1"/>
+            </wp:cNvGraphicFramePr>
+            <a:graphic xmlns:a="http://schemas.openxmlformats.org/drawingml/2006/main">
+              <a:graphicData uri="http://schemas.openxmlformats.org/drawingml/2006/picture">
+                <pic:pic xmlns:pic="http://schemas.openxmlformats.org/drawingml/2006/picture">
+                  <pic:nvPicPr>
+                    <pic:cNvPr id="1913463730" name="Picture 1" descr="A screen shot of a computer&#10;&#10;AI-generated content may be incorrect."/>
+                    <pic:cNvPicPr/>
+                  </pic:nvPicPr>
+                  <pic:blipFill>
+                    <a:blip r:embed="rId16"/>
+                    <a:stretch>
+                      <a:fillRect/>
+                    </a:stretch>
+                  </pic:blipFill>
+                  <pic:spPr>
+                    <a:xfrm>
+                      <a:off x="0" y="0"/>
+                      <a:ext cx="5943600" cy="3289935"/>
+                    </a:xfrm>
+                    <a:prstGeom prst="rect">
+                      <a:avLst/>
+                    </a:prstGeom>
+                  </pic:spPr>
+                </pic:pic>
+              </a:graphicData>
+            </a:graphic>
+          </wp:inline>
+        </w:drawing>
+      </w:r>
+    </w:p>
+    <w:p>
+      <w:r>
+        <w:t xml:space="preserve">The brown fox jumped over the fence again on </w:t>
+      </w:r>
+      <w:r>
+        <w:t>S</w:t>
+      </w:r>
+      <w:r>
+        <w:t>aturday</w:t>
+      </w:r>
+    </w:p>
+    <w:p>
+      <w:r>
+        <w:rPr>
+          <w:noProof/>
+        </w:rPr>
+        <w:drawing>
+          <wp:inline distT="0" distB="0" distL="0" distR="0" wp14:anchorId="323E3433" wp14:editId="4A59BFA5">
+            <wp:extent cx="5943600" cy="1866265"/>
+            <wp:effectExtent l="0" t="0" r="0" b="635"/>
+            <wp:docPr id="909405042" name="Picture 1" descr="A screen shot of a computer&#10;&#10;AI-generated content may be incorrect."/>
+            <wp:cNvGraphicFramePr>
+              <a:graphicFrameLocks xmlns:a="http://schemas.openxmlformats.org/drawingml/2006/main" noChangeAspect="1"/>
+            </wp:cNvGraphicFramePr>
+            <a:graphic xmlns:a="http://schemas.openxmlformats.org/drawingml/2006/main">
+              <a:graphicData uri="http://schemas.openxmlformats.org/drawingml/2006/picture">
+                <pic:pic xmlns:pic="http://schemas.openxmlformats.org/drawingml/2006/picture">
+                  <pic:nvPicPr>
+                    <pic:cNvPr id="909405042" name="Picture 1" descr="A screen shot of a computer&#10;&#10;AI-generated content may be incorrect."/>
+                    <pic:cNvPicPr/>
+                  </pic:nvPicPr>
+                  <pic:blipFill>
+                    <a:blip r:embed="rId17"/>
+                    <a:stretch>
+                      <a:fillRect/>
+                    </a:stretch>
+                  </pic:blipFill>
+                  <pic:spPr>
+                    <a:xfrm>
+                      <a:off x="0" y="0"/>
+                      <a:ext cx="5943600" cy="1866265"/>
                     </a:xfrm>
                     <a:prstGeom prst="rect">
                       <a:avLst/>
@@ -894,6 +1358,7 @@
   <w:style w:type="character" w:default="1" w:styleId="DefaultParagraphFont">
     <w:name w:val="Default Paragraph Font"/>
     <w:uiPriority w:val="1"/>
+    <w:semiHidden/>
     <w:unhideWhenUsed/>
   </w:style>
   <w:style w:type="table" w:default="1" w:styleId="TableNormal">

</xml_diff>